<commit_message>
Actualizacion de Capa REST API
</commit_message>
<xml_diff>
--- a/Documentación/Trabajo de Desarrollo para Sistemas Distribuidos v1.2.docx
+++ b/Documentación/Trabajo de Desarrollo para Sistemas Distribuidos v1.2.docx
@@ -1066,7 +1066,7 @@
               <w:noProof/>
               <w:sz w:val="22"/>
               <w:szCs w:val="22"/>
-              <w:lang w:val="es-MX" w:eastAsia="es-MX"/>
+              <w:lang w:eastAsia="es-PE"/>
             </w:rPr>
           </w:pPr>
           <w:r>
@@ -1093,7 +1093,7 @@
             </w:rPr>
             <w:fldChar w:fldCharType="separate"/>
           </w:r>
-          <w:hyperlink w:anchor="_Toc11429351" w:history="1">
+          <w:hyperlink w:anchor="_Toc11976579" w:history="1">
             <w:r>
               <w:rPr>
                 <w:rStyle w:val="Hipervnculo"/>
@@ -1108,7 +1108,7 @@
                 <w:noProof/>
                 <w:sz w:val="22"/>
                 <w:szCs w:val="22"/>
-                <w:lang w:val="es-MX" w:eastAsia="es-MX"/>
+                <w:lang w:eastAsia="es-PE"/>
               </w:rPr>
               <w:tab/>
             </w:r>
@@ -1139,7 +1139,7 @@
                 <w:noProof/>
                 <w:webHidden/>
               </w:rPr>
-              <w:instrText xml:space="preserve"> PAGEREF _Toc11429351 \h </w:instrText>
+              <w:instrText xml:space="preserve"> PAGEREF _Toc11976579 \h </w:instrText>
             </w:r>
             <w:r>
               <w:rPr>
@@ -1182,10 +1182,10 @@
               <w:noProof/>
               <w:sz w:val="22"/>
               <w:szCs w:val="22"/>
-              <w:lang w:val="es-MX" w:eastAsia="es-MX"/>
+              <w:lang w:eastAsia="es-PE"/>
             </w:rPr>
           </w:pPr>
-          <w:hyperlink w:anchor="_Toc11429352" w:history="1">
+          <w:hyperlink w:anchor="_Toc11976580" w:history="1">
             <w:r>
               <w:rPr>
                 <w:rStyle w:val="Hipervnculo"/>
@@ -1200,7 +1200,7 @@
                 <w:noProof/>
                 <w:sz w:val="22"/>
                 <w:szCs w:val="22"/>
-                <w:lang w:val="es-MX" w:eastAsia="es-MX"/>
+                <w:lang w:eastAsia="es-PE"/>
               </w:rPr>
               <w:tab/>
             </w:r>
@@ -1210,7 +1210,7 @@
                 <w:rFonts w:cs="Arial"/>
                 <w:noProof/>
               </w:rPr>
-              <w:t>Glosario</w:t>
+              <w:t>Repositorio</w:t>
             </w:r>
             <w:r>
               <w:rPr>
@@ -1231,7 +1231,7 @@
                 <w:noProof/>
                 <w:webHidden/>
               </w:rPr>
-              <w:instrText xml:space="preserve"> PAGEREF _Toc11429352 \h </w:instrText>
+              <w:instrText xml:space="preserve"> PAGEREF _Toc11976580 \h </w:instrText>
             </w:r>
             <w:r>
               <w:rPr>
@@ -1274,10 +1274,10 @@
               <w:noProof/>
               <w:sz w:val="22"/>
               <w:szCs w:val="22"/>
-              <w:lang w:val="es-MX" w:eastAsia="es-MX"/>
+              <w:lang w:eastAsia="es-PE"/>
             </w:rPr>
           </w:pPr>
-          <w:hyperlink w:anchor="_Toc11429353" w:history="1">
+          <w:hyperlink w:anchor="_Toc11976581" w:history="1">
             <w:r>
               <w:rPr>
                 <w:rStyle w:val="Hipervnculo"/>
@@ -1292,7 +1292,7 @@
                 <w:noProof/>
                 <w:sz w:val="22"/>
                 <w:szCs w:val="22"/>
-                <w:lang w:val="es-MX" w:eastAsia="es-MX"/>
+                <w:lang w:eastAsia="es-PE"/>
               </w:rPr>
               <w:tab/>
             </w:r>
@@ -1323,7 +1323,7 @@
                 <w:noProof/>
                 <w:webHidden/>
               </w:rPr>
-              <w:instrText xml:space="preserve"> PAGEREF _Toc11429353 \h </w:instrText>
+              <w:instrText xml:space="preserve"> PAGEREF _Toc11976581 \h </w:instrText>
             </w:r>
             <w:r>
               <w:rPr>
@@ -1366,10 +1366,10 @@
               <w:noProof/>
               <w:sz w:val="22"/>
               <w:szCs w:val="22"/>
-              <w:lang w:val="es-MX" w:eastAsia="es-MX"/>
+              <w:lang w:eastAsia="es-PE"/>
             </w:rPr>
           </w:pPr>
-          <w:hyperlink w:anchor="_Toc11429354" w:history="1">
+          <w:hyperlink w:anchor="_Toc11976582" w:history="1">
             <w:r>
               <w:rPr>
                 <w:rStyle w:val="Hipervnculo"/>
@@ -1384,7 +1384,7 @@
                 <w:noProof/>
                 <w:sz w:val="22"/>
                 <w:szCs w:val="22"/>
-                <w:lang w:val="es-MX" w:eastAsia="es-MX"/>
+                <w:lang w:eastAsia="es-PE"/>
               </w:rPr>
               <w:tab/>
             </w:r>
@@ -1415,7 +1415,7 @@
                 <w:noProof/>
                 <w:webHidden/>
               </w:rPr>
-              <w:instrText xml:space="preserve"> PAGEREF _Toc11429354 \h </w:instrText>
+              <w:instrText xml:space="preserve"> PAGEREF _Toc11976582 \h </w:instrText>
             </w:r>
             <w:r>
               <w:rPr>
@@ -1458,10 +1458,10 @@
               <w:noProof/>
               <w:sz w:val="22"/>
               <w:szCs w:val="22"/>
-              <w:lang w:val="es-MX" w:eastAsia="es-MX"/>
+              <w:lang w:eastAsia="es-PE"/>
             </w:rPr>
           </w:pPr>
-          <w:hyperlink w:anchor="_Toc11429355" w:history="1">
+          <w:hyperlink w:anchor="_Toc11976583" w:history="1">
             <w:r>
               <w:rPr>
                 <w:rStyle w:val="Hipervnculo"/>
@@ -1476,7 +1476,7 @@
                 <w:noProof/>
                 <w:sz w:val="22"/>
                 <w:szCs w:val="22"/>
-                <w:lang w:val="es-MX" w:eastAsia="es-MX"/>
+                <w:lang w:eastAsia="es-PE"/>
               </w:rPr>
               <w:tab/>
             </w:r>
@@ -1507,7 +1507,7 @@
                 <w:noProof/>
                 <w:webHidden/>
               </w:rPr>
-              <w:instrText xml:space="preserve"> PAGEREF _Toc11429355 \h </w:instrText>
+              <w:instrText xml:space="preserve"> PAGEREF _Toc11976583 \h </w:instrText>
             </w:r>
             <w:r>
               <w:rPr>
@@ -1550,10 +1550,10 @@
               <w:noProof/>
               <w:sz w:val="22"/>
               <w:szCs w:val="22"/>
-              <w:lang w:val="es-MX" w:eastAsia="es-MX"/>
+              <w:lang w:eastAsia="es-PE"/>
             </w:rPr>
           </w:pPr>
-          <w:hyperlink w:anchor="_Toc11429356" w:history="1">
+          <w:hyperlink w:anchor="_Toc11976584" w:history="1">
             <w:r>
               <w:rPr>
                 <w:rStyle w:val="Hipervnculo"/>
@@ -1568,7 +1568,7 @@
                 <w:noProof/>
                 <w:sz w:val="22"/>
                 <w:szCs w:val="22"/>
-                <w:lang w:val="es-MX" w:eastAsia="es-MX"/>
+                <w:lang w:eastAsia="es-PE"/>
               </w:rPr>
               <w:tab/>
             </w:r>
@@ -1599,7 +1599,7 @@
                 <w:noProof/>
                 <w:webHidden/>
               </w:rPr>
-              <w:instrText xml:space="preserve"> PAGEREF _Toc11429356 \h </w:instrText>
+              <w:instrText xml:space="preserve"> PAGEREF _Toc11976584 \h </w:instrText>
             </w:r>
             <w:r>
               <w:rPr>
@@ -1642,10 +1642,10 @@
               <w:noProof/>
               <w:sz w:val="22"/>
               <w:szCs w:val="22"/>
-              <w:lang w:val="es-MX" w:eastAsia="es-MX"/>
+              <w:lang w:eastAsia="es-PE"/>
             </w:rPr>
           </w:pPr>
-          <w:hyperlink w:anchor="_Toc11429357" w:history="1">
+          <w:hyperlink w:anchor="_Toc11976585" w:history="1">
             <w:r>
               <w:rPr>
                 <w:rStyle w:val="Hipervnculo"/>
@@ -1660,7 +1660,7 @@
                 <w:noProof/>
                 <w:sz w:val="22"/>
                 <w:szCs w:val="22"/>
-                <w:lang w:val="es-MX" w:eastAsia="es-MX"/>
+                <w:lang w:eastAsia="es-PE"/>
               </w:rPr>
               <w:tab/>
             </w:r>
@@ -1691,7 +1691,7 @@
                 <w:noProof/>
                 <w:webHidden/>
               </w:rPr>
-              <w:instrText xml:space="preserve"> PAGEREF _Toc11429357 \h </w:instrText>
+              <w:instrText xml:space="preserve"> PAGEREF _Toc11976585 \h </w:instrText>
             </w:r>
             <w:r>
               <w:rPr>
@@ -1734,10 +1734,10 @@
               <w:noProof/>
               <w:sz w:val="22"/>
               <w:szCs w:val="22"/>
-              <w:lang w:val="es-MX" w:eastAsia="es-MX"/>
+              <w:lang w:eastAsia="es-PE"/>
             </w:rPr>
           </w:pPr>
-          <w:hyperlink w:anchor="_Toc11429358" w:history="1">
+          <w:hyperlink w:anchor="_Toc11976586" w:history="1">
             <w:r>
               <w:rPr>
                 <w:rStyle w:val="Hipervnculo"/>
@@ -1752,7 +1752,7 @@
                 <w:noProof/>
                 <w:sz w:val="22"/>
                 <w:szCs w:val="22"/>
-                <w:lang w:val="es-MX" w:eastAsia="es-MX"/>
+                <w:lang w:eastAsia="es-PE"/>
               </w:rPr>
               <w:tab/>
             </w:r>
@@ -1783,7 +1783,7 @@
                 <w:noProof/>
                 <w:webHidden/>
               </w:rPr>
-              <w:instrText xml:space="preserve"> PAGEREF _Toc11429358 \h </w:instrText>
+              <w:instrText xml:space="preserve"> PAGEREF _Toc11976586 \h </w:instrText>
             </w:r>
             <w:r>
               <w:rPr>
@@ -1826,10 +1826,10 @@
               <w:noProof/>
               <w:sz w:val="22"/>
               <w:szCs w:val="22"/>
-              <w:lang w:val="es-MX" w:eastAsia="es-MX"/>
+              <w:lang w:eastAsia="es-PE"/>
             </w:rPr>
           </w:pPr>
-          <w:hyperlink w:anchor="_Toc11429359" w:history="1">
+          <w:hyperlink w:anchor="_Toc11976587" w:history="1">
             <w:r>
               <w:rPr>
                 <w:rStyle w:val="Hipervnculo"/>
@@ -1844,7 +1844,7 @@
                 <w:noProof/>
                 <w:sz w:val="22"/>
                 <w:szCs w:val="22"/>
-                <w:lang w:val="es-MX" w:eastAsia="es-MX"/>
+                <w:lang w:eastAsia="es-PE"/>
               </w:rPr>
               <w:tab/>
             </w:r>
@@ -1875,7 +1875,7 @@
                 <w:noProof/>
                 <w:webHidden/>
               </w:rPr>
-              <w:instrText xml:space="preserve"> PAGEREF _Toc11429359 \h </w:instrText>
+              <w:instrText xml:space="preserve"> PAGEREF _Toc11976587 \h </w:instrText>
             </w:r>
             <w:r>
               <w:rPr>
@@ -1918,10 +1918,10 @@
               <w:noProof/>
               <w:sz w:val="22"/>
               <w:szCs w:val="22"/>
-              <w:lang w:val="es-MX" w:eastAsia="es-MX"/>
+              <w:lang w:eastAsia="es-PE"/>
             </w:rPr>
           </w:pPr>
-          <w:hyperlink w:anchor="_Toc11429360" w:history="1">
+          <w:hyperlink w:anchor="_Toc11976588" w:history="1">
             <w:r>
               <w:rPr>
                 <w:rStyle w:val="Hipervnculo"/>
@@ -1936,7 +1936,7 @@
                 <w:noProof/>
                 <w:sz w:val="22"/>
                 <w:szCs w:val="22"/>
-                <w:lang w:val="es-MX" w:eastAsia="es-MX"/>
+                <w:lang w:eastAsia="es-PE"/>
               </w:rPr>
               <w:tab/>
             </w:r>
@@ -1967,7 +1967,7 @@
                 <w:noProof/>
                 <w:webHidden/>
               </w:rPr>
-              <w:instrText xml:space="preserve"> PAGEREF _Toc11429360 \h </w:instrText>
+              <w:instrText xml:space="preserve"> PAGEREF _Toc11976588 \h </w:instrText>
             </w:r>
             <w:r>
               <w:rPr>
@@ -1987,7 +1987,7 @@
                 <w:noProof/>
                 <w:webHidden/>
               </w:rPr>
-              <w:t>9</w:t>
+              <w:t>10</w:t>
             </w:r>
             <w:r>
               <w:rPr>
@@ -2010,10 +2010,10 @@
               <w:noProof/>
               <w:sz w:val="22"/>
               <w:szCs w:val="22"/>
-              <w:lang w:val="es-MX" w:eastAsia="es-MX"/>
+              <w:lang w:eastAsia="es-PE"/>
             </w:rPr>
           </w:pPr>
-          <w:hyperlink w:anchor="_Toc11429361" w:history="1">
+          <w:hyperlink w:anchor="_Toc11976589" w:history="1">
             <w:r>
               <w:rPr>
                 <w:rStyle w:val="Hipervnculo"/>
@@ -2028,7 +2028,7 @@
                 <w:noProof/>
                 <w:sz w:val="22"/>
                 <w:szCs w:val="22"/>
-                <w:lang w:val="es-MX" w:eastAsia="es-MX"/>
+                <w:lang w:eastAsia="es-PE"/>
               </w:rPr>
               <w:tab/>
             </w:r>
@@ -2059,7 +2059,7 @@
                 <w:noProof/>
                 <w:webHidden/>
               </w:rPr>
-              <w:instrText xml:space="preserve"> PAGEREF _Toc11429361 \h </w:instrText>
+              <w:instrText xml:space="preserve"> PAGEREF _Toc11976589 \h </w:instrText>
             </w:r>
             <w:r>
               <w:rPr>
@@ -2080,6 +2080,374 @@
                 <w:webHidden/>
               </w:rPr>
               <w:t>10</w:t>
+            </w:r>
+            <w:r>
+              <w:rPr>
+                <w:noProof/>
+                <w:webHidden/>
+              </w:rPr>
+              <w:fldChar w:fldCharType="end"/>
+            </w:r>
+          </w:hyperlink>
+        </w:p>
+        <w:p>
+          <w:pPr>
+            <w:pStyle w:val="TDC1"/>
+            <w:tabs>
+              <w:tab w:val="left" w:pos="960"/>
+              <w:tab w:val="right" w:leader="dot" w:pos="9516"/>
+            </w:tabs>
+            <w:rPr>
+              <w:rFonts w:asciiTheme="minorHAnsi" w:eastAsiaTheme="minorEastAsia" w:hAnsiTheme="minorHAnsi" w:cstheme="minorBidi"/>
+              <w:noProof/>
+              <w:sz w:val="22"/>
+              <w:szCs w:val="22"/>
+              <w:lang w:eastAsia="es-PE"/>
+            </w:rPr>
+          </w:pPr>
+          <w:hyperlink w:anchor="_Toc11976590" w:history="1">
+            <w:r>
+              <w:rPr>
+                <w:rStyle w:val="Hipervnculo"/>
+                <w:rFonts w:cs="Arial"/>
+                <w:noProof/>
+              </w:rPr>
+              <w:t>8.1</w:t>
+            </w:r>
+            <w:r>
+              <w:rPr>
+                <w:rFonts w:asciiTheme="minorHAnsi" w:eastAsiaTheme="minorEastAsia" w:hAnsiTheme="minorHAnsi" w:cstheme="minorBidi"/>
+                <w:noProof/>
+                <w:sz w:val="22"/>
+                <w:szCs w:val="22"/>
+                <w:lang w:eastAsia="es-PE"/>
+              </w:rPr>
+              <w:tab/>
+            </w:r>
+            <w:r>
+              <w:rPr>
+                <w:rStyle w:val="Hipervnculo"/>
+                <w:rFonts w:cs="Arial"/>
+                <w:noProof/>
+              </w:rPr>
+              <w:t>Sprint 1</w:t>
+            </w:r>
+            <w:r>
+              <w:rPr>
+                <w:noProof/>
+                <w:webHidden/>
+              </w:rPr>
+              <w:tab/>
+            </w:r>
+            <w:r>
+              <w:rPr>
+                <w:noProof/>
+                <w:webHidden/>
+              </w:rPr>
+              <w:fldChar w:fldCharType="begin"/>
+            </w:r>
+            <w:r>
+              <w:rPr>
+                <w:noProof/>
+                <w:webHidden/>
+              </w:rPr>
+              <w:instrText xml:space="preserve"> PAGEREF _Toc11976590 \h </w:instrText>
+            </w:r>
+            <w:r>
+              <w:rPr>
+                <w:noProof/>
+                <w:webHidden/>
+              </w:rPr>
+            </w:r>
+            <w:r>
+              <w:rPr>
+                <w:noProof/>
+                <w:webHidden/>
+              </w:rPr>
+              <w:fldChar w:fldCharType="separate"/>
+            </w:r>
+            <w:r>
+              <w:rPr>
+                <w:noProof/>
+                <w:webHidden/>
+              </w:rPr>
+              <w:t>10</w:t>
+            </w:r>
+            <w:r>
+              <w:rPr>
+                <w:noProof/>
+                <w:webHidden/>
+              </w:rPr>
+              <w:fldChar w:fldCharType="end"/>
+            </w:r>
+          </w:hyperlink>
+        </w:p>
+        <w:p>
+          <w:pPr>
+            <w:pStyle w:val="TDC1"/>
+            <w:tabs>
+              <w:tab w:val="left" w:pos="960"/>
+              <w:tab w:val="right" w:leader="dot" w:pos="9516"/>
+            </w:tabs>
+            <w:rPr>
+              <w:rFonts w:asciiTheme="minorHAnsi" w:eastAsiaTheme="minorEastAsia" w:hAnsiTheme="minorHAnsi" w:cstheme="minorBidi"/>
+              <w:noProof/>
+              <w:sz w:val="22"/>
+              <w:szCs w:val="22"/>
+              <w:lang w:eastAsia="es-PE"/>
+            </w:rPr>
+          </w:pPr>
+          <w:hyperlink w:anchor="_Toc11976591" w:history="1">
+            <w:r>
+              <w:rPr>
+                <w:rStyle w:val="Hipervnculo"/>
+                <w:rFonts w:cs="Arial"/>
+                <w:noProof/>
+              </w:rPr>
+              <w:t>8.1.1</w:t>
+            </w:r>
+            <w:r>
+              <w:rPr>
+                <w:rFonts w:asciiTheme="minorHAnsi" w:eastAsiaTheme="minorEastAsia" w:hAnsiTheme="minorHAnsi" w:cstheme="minorBidi"/>
+                <w:noProof/>
+                <w:sz w:val="22"/>
+                <w:szCs w:val="22"/>
+                <w:lang w:eastAsia="es-PE"/>
+              </w:rPr>
+              <w:tab/>
+            </w:r>
+            <w:r>
+              <w:rPr>
+                <w:rStyle w:val="Hipervnculo"/>
+                <w:rFonts w:cs="Arial"/>
+                <w:noProof/>
+              </w:rPr>
+              <w:t>Capa de Presentación</w:t>
+            </w:r>
+            <w:r>
+              <w:rPr>
+                <w:noProof/>
+                <w:webHidden/>
+              </w:rPr>
+              <w:tab/>
+            </w:r>
+            <w:r>
+              <w:rPr>
+                <w:noProof/>
+                <w:webHidden/>
+              </w:rPr>
+              <w:fldChar w:fldCharType="begin"/>
+            </w:r>
+            <w:r>
+              <w:rPr>
+                <w:noProof/>
+                <w:webHidden/>
+              </w:rPr>
+              <w:instrText xml:space="preserve"> PAGEREF _Toc11976591 \h </w:instrText>
+            </w:r>
+            <w:r>
+              <w:rPr>
+                <w:noProof/>
+                <w:webHidden/>
+              </w:rPr>
+            </w:r>
+            <w:r>
+              <w:rPr>
+                <w:noProof/>
+                <w:webHidden/>
+              </w:rPr>
+              <w:fldChar w:fldCharType="separate"/>
+            </w:r>
+            <w:r>
+              <w:rPr>
+                <w:noProof/>
+                <w:webHidden/>
+              </w:rPr>
+              <w:t>11</w:t>
+            </w:r>
+            <w:r>
+              <w:rPr>
+                <w:noProof/>
+                <w:webHidden/>
+              </w:rPr>
+              <w:fldChar w:fldCharType="end"/>
+            </w:r>
+          </w:hyperlink>
+        </w:p>
+        <w:p>
+          <w:pPr>
+            <w:pStyle w:val="TDC1"/>
+            <w:tabs>
+              <w:tab w:val="left" w:pos="960"/>
+              <w:tab w:val="right" w:leader="dot" w:pos="9516"/>
+            </w:tabs>
+            <w:rPr>
+              <w:rFonts w:asciiTheme="minorHAnsi" w:eastAsiaTheme="minorEastAsia" w:hAnsiTheme="minorHAnsi" w:cstheme="minorBidi"/>
+              <w:noProof/>
+              <w:sz w:val="22"/>
+              <w:szCs w:val="22"/>
+              <w:lang w:eastAsia="es-PE"/>
+            </w:rPr>
+          </w:pPr>
+          <w:hyperlink w:anchor="_Toc11976592" w:history="1">
+            <w:r>
+              <w:rPr>
+                <w:rStyle w:val="Hipervnculo"/>
+                <w:rFonts w:cs="Arial"/>
+                <w:noProof/>
+              </w:rPr>
+              <w:t>8.1.2</w:t>
+            </w:r>
+            <w:r>
+              <w:rPr>
+                <w:rFonts w:asciiTheme="minorHAnsi" w:eastAsiaTheme="minorEastAsia" w:hAnsiTheme="minorHAnsi" w:cstheme="minorBidi"/>
+                <w:noProof/>
+                <w:sz w:val="22"/>
+                <w:szCs w:val="22"/>
+                <w:lang w:eastAsia="es-PE"/>
+              </w:rPr>
+              <w:tab/>
+            </w:r>
+            <w:r>
+              <w:rPr>
+                <w:rStyle w:val="Hipervnculo"/>
+                <w:rFonts w:cs="Arial"/>
+                <w:noProof/>
+              </w:rPr>
+              <w:t>Codigo</w:t>
+            </w:r>
+            <w:r>
+              <w:rPr>
+                <w:noProof/>
+                <w:webHidden/>
+              </w:rPr>
+              <w:tab/>
+            </w:r>
+            <w:r>
+              <w:rPr>
+                <w:noProof/>
+                <w:webHidden/>
+              </w:rPr>
+              <w:fldChar w:fldCharType="begin"/>
+            </w:r>
+            <w:r>
+              <w:rPr>
+                <w:noProof/>
+                <w:webHidden/>
+              </w:rPr>
+              <w:instrText xml:space="preserve"> PAGEREF _Toc11976592 \h </w:instrText>
+            </w:r>
+            <w:r>
+              <w:rPr>
+                <w:noProof/>
+                <w:webHidden/>
+              </w:rPr>
+            </w:r>
+            <w:r>
+              <w:rPr>
+                <w:noProof/>
+                <w:webHidden/>
+              </w:rPr>
+              <w:fldChar w:fldCharType="separate"/>
+            </w:r>
+            <w:r>
+              <w:rPr>
+                <w:noProof/>
+                <w:webHidden/>
+              </w:rPr>
+              <w:t>11</w:t>
+            </w:r>
+            <w:r>
+              <w:rPr>
+                <w:noProof/>
+                <w:webHidden/>
+              </w:rPr>
+              <w:fldChar w:fldCharType="end"/>
+            </w:r>
+          </w:hyperlink>
+        </w:p>
+        <w:p>
+          <w:pPr>
+            <w:pStyle w:val="TDC1"/>
+            <w:tabs>
+              <w:tab w:val="left" w:pos="960"/>
+              <w:tab w:val="right" w:leader="dot" w:pos="9516"/>
+            </w:tabs>
+            <w:rPr>
+              <w:rFonts w:asciiTheme="minorHAnsi" w:eastAsiaTheme="minorEastAsia" w:hAnsiTheme="minorHAnsi" w:cstheme="minorBidi"/>
+              <w:noProof/>
+              <w:sz w:val="22"/>
+              <w:szCs w:val="22"/>
+              <w:lang w:eastAsia="es-PE"/>
+            </w:rPr>
+          </w:pPr>
+          <w:hyperlink w:anchor="_Toc11976593" w:history="1">
+            <w:r>
+              <w:rPr>
+                <w:rStyle w:val="Hipervnculo"/>
+                <w:rFonts w:cs="Arial"/>
+                <w:noProof/>
+              </w:rPr>
+              <w:t>8.1.3</w:t>
+            </w:r>
+            <w:r>
+              <w:rPr>
+                <w:rFonts w:asciiTheme="minorHAnsi" w:eastAsiaTheme="minorEastAsia" w:hAnsiTheme="minorHAnsi" w:cstheme="minorBidi"/>
+                <w:noProof/>
+                <w:sz w:val="22"/>
+                <w:szCs w:val="22"/>
+                <w:lang w:eastAsia="es-PE"/>
+              </w:rPr>
+              <w:tab/>
+            </w:r>
+            <w:r>
+              <w:rPr>
+                <w:rStyle w:val="Hipervnculo"/>
+                <w:rFonts w:cs="Arial"/>
+                <w:noProof/>
+              </w:rPr>
+              <w:t>Pruebas unitarias</w:t>
+            </w:r>
+            <w:r>
+              <w:rPr>
+                <w:noProof/>
+                <w:webHidden/>
+              </w:rPr>
+              <w:tab/>
+            </w:r>
+            <w:r>
+              <w:rPr>
+                <w:noProof/>
+                <w:webHidden/>
+              </w:rPr>
+              <w:fldChar w:fldCharType="begin"/>
+            </w:r>
+            <w:r>
+              <w:rPr>
+                <w:noProof/>
+                <w:webHidden/>
+              </w:rPr>
+              <w:instrText xml:space="preserve"> PAGEREF _Toc11976593 \h </w:instrText>
+            </w:r>
+            <w:r>
+              <w:rPr>
+                <w:noProof/>
+                <w:webHidden/>
+              </w:rPr>
+            </w:r>
+            <w:r>
+              <w:rPr>
+                <w:noProof/>
+                <w:webHidden/>
+              </w:rPr>
+              <w:fldChar w:fldCharType="separate"/>
+            </w:r>
+            <w:r>
+              <w:rPr>
+                <w:noProof/>
+                <w:webHidden/>
+              </w:rPr>
+              <w:t>12</w:t>
             </w:r>
             <w:r>
               <w:rPr>
@@ -2102,10 +2470,10 @@
               <w:noProof/>
               <w:sz w:val="22"/>
               <w:szCs w:val="22"/>
-              <w:lang w:val="es-MX" w:eastAsia="es-MX"/>
+              <w:lang w:eastAsia="es-PE"/>
             </w:rPr>
           </w:pPr>
-          <w:hyperlink w:anchor="_Toc11429362" w:history="1">
+          <w:hyperlink w:anchor="_Toc11976594" w:history="1">
             <w:r>
               <w:rPr>
                 <w:rStyle w:val="Hipervnculo"/>
@@ -2120,7 +2488,7 @@
                 <w:noProof/>
                 <w:sz w:val="22"/>
                 <w:szCs w:val="22"/>
-                <w:lang w:val="es-MX" w:eastAsia="es-MX"/>
+                <w:lang w:eastAsia="es-PE"/>
               </w:rPr>
               <w:tab/>
             </w:r>
@@ -2151,7 +2519,7 @@
                 <w:noProof/>
                 <w:webHidden/>
               </w:rPr>
-              <w:instrText xml:space="preserve"> PAGEREF _Toc11429362 \h </w:instrText>
+              <w:instrText xml:space="preserve"> PAGEREF _Toc11976594 \h </w:instrText>
             </w:r>
             <w:r>
               <w:rPr>
@@ -2171,7 +2539,7 @@
                 <w:noProof/>
                 <w:webHidden/>
               </w:rPr>
-              <w:t>10</w:t>
+              <w:t>15</w:t>
             </w:r>
             <w:r>
               <w:rPr>
@@ -2928,7 +3296,7 @@
           <w:lang w:val="es-PE"/>
         </w:rPr>
       </w:pPr>
-      <w:bookmarkStart w:id="7" w:name="_Toc11429351"/>
+      <w:bookmarkStart w:id="7" w:name="_Toc11976579"/>
       <w:r>
         <w:rPr>
           <w:rFonts w:cs="Arial"/>
@@ -3045,6 +3413,8 @@
             </w:r>
           </w:p>
         </w:tc>
+        <w:bookmarkStart w:id="8" w:name="_GoBack"/>
+        <w:bookmarkEnd w:id="8"/>
       </w:tr>
       <w:tr>
         <w:trPr>
@@ -3123,6 +3493,8 @@
               <w:spacing w:line="276" w:lineRule="auto"/>
               <w:rPr>
                 <w:rFonts w:cs="Arial"/>
+                <w:strike/>
+                <w:color w:val="FF0000"/>
                 <w:sz w:val="18"/>
                 <w:szCs w:val="18"/>
                 <w:lang w:eastAsia="es-PE"/>
@@ -3131,6 +3503,8 @@
             <w:r>
               <w:rPr>
                 <w:rFonts w:cs="Arial"/>
+                <w:strike/>
+                <w:color w:val="FF0000"/>
                 <w:sz w:val="18"/>
                 <w:szCs w:val="18"/>
                 <w:lang w:eastAsia="es-PE"/>
@@ -3151,6 +3525,7 @@
               <w:jc w:val="center"/>
               <w:rPr>
                 <w:rFonts w:cs="Arial"/>
+                <w:color w:val="FF0000"/>
                 <w:sz w:val="18"/>
                 <w:szCs w:val="18"/>
                 <w:lang w:eastAsia="es-PE"/>
@@ -3159,11 +3534,23 @@
             <w:r>
               <w:rPr>
                 <w:rFonts w:cs="Arial"/>
+                <w:strike/>
+                <w:color w:val="FF0000"/>
                 <w:sz w:val="18"/>
                 <w:szCs w:val="18"/>
                 <w:lang w:eastAsia="es-PE"/>
               </w:rPr>
               <w:t>U201525549</w:t>
+            </w:r>
+            <w:r>
+              <w:rPr>
+                <w:rFonts w:cs="Arial"/>
+                <w:color w:val="FF0000"/>
+                <w:sz w:val="18"/>
+                <w:szCs w:val="18"/>
+                <w:lang w:eastAsia="es-PE"/>
+              </w:rPr>
+              <w:t xml:space="preserve"> (No Colaboró)</w:t>
             </w:r>
           </w:p>
         </w:tc>
@@ -3252,6 +3639,8 @@
               <w:spacing w:line="276" w:lineRule="auto"/>
               <w:rPr>
                 <w:rFonts w:cs="Arial"/>
+                <w:strike/>
+                <w:color w:val="FF0000"/>
                 <w:sz w:val="18"/>
                 <w:szCs w:val="18"/>
                 <w:lang w:eastAsia="es-PE"/>
@@ -3260,6 +3649,8 @@
             <w:r>
               <w:rPr>
                 <w:rFonts w:cs="Arial"/>
+                <w:strike/>
+                <w:color w:val="FF0000"/>
                 <w:sz w:val="18"/>
                 <w:szCs w:val="18"/>
                 <w:lang w:eastAsia="es-PE"/>
@@ -3280,6 +3671,7 @@
               <w:jc w:val="center"/>
               <w:rPr>
                 <w:rFonts w:cs="Arial"/>
+                <w:color w:val="FF0000"/>
                 <w:sz w:val="18"/>
                 <w:szCs w:val="18"/>
                 <w:lang w:eastAsia="es-PE"/>
@@ -3288,11 +3680,23 @@
             <w:r>
               <w:rPr>
                 <w:rFonts w:cs="Arial"/>
+                <w:strike/>
+                <w:color w:val="FF0000"/>
                 <w:sz w:val="18"/>
                 <w:szCs w:val="18"/>
                 <w:lang w:eastAsia="es-PE"/>
               </w:rPr>
               <w:t>U201821479</w:t>
+            </w:r>
+            <w:r>
+              <w:rPr>
+                <w:rFonts w:cs="Arial"/>
+                <w:color w:val="FF0000"/>
+                <w:sz w:val="18"/>
+                <w:szCs w:val="18"/>
+                <w:lang w:eastAsia="es-PE"/>
+              </w:rPr>
+              <w:t xml:space="preserve"> (Se retiró)</w:t>
             </w:r>
           </w:p>
         </w:tc>
@@ -3390,7 +3794,7 @@
           <w:lang w:val="es-PE"/>
         </w:rPr>
       </w:pPr>
-      <w:bookmarkStart w:id="8" w:name="_Toc11429352"/>
+      <w:bookmarkStart w:id="9" w:name="_Toc11976580"/>
       <w:r>
         <w:rPr>
           <w:rFonts w:cs="Arial"/>
@@ -3398,9 +3802,9 @@
           <w:szCs w:val="22"/>
           <w:lang w:val="es-PE"/>
         </w:rPr>
-        <w:t>Glosario</w:t>
-      </w:r>
-      <w:bookmarkEnd w:id="8"/>
+        <w:t>Repositorio</w:t>
+      </w:r>
+      <w:bookmarkEnd w:id="9"/>
     </w:p>
     <w:p>
       <w:pPr>
@@ -3506,7 +3910,7 @@
                 <w:szCs w:val="18"/>
                 <w:lang w:val="es-ES" w:eastAsia="es-PE"/>
               </w:rPr>
-              <w:t>Definición del Término</w:t>
+              <w:t>Dirección del Repositorio</w:t>
             </w:r>
           </w:p>
         </w:tc>
@@ -3540,6 +3944,18 @@
                 <w:lang w:eastAsia="es-PE"/>
               </w:rPr>
             </w:pPr>
+            <w:r>
+              <w:rPr>
+                <w:rFonts w:cs="Arial"/>
+                <w:b/>
+                <w:bCs/>
+                <w:color w:val="215968"/>
+                <w:sz w:val="18"/>
+                <w:szCs w:val="18"/>
+                <w:lang w:eastAsia="es-PE"/>
+              </w:rPr>
+              <w:t>Repositorio</w:t>
+            </w:r>
           </w:p>
         </w:tc>
         <w:tc>
@@ -3567,6 +3983,18 @@
                 <w:lang w:eastAsia="es-PE"/>
               </w:rPr>
             </w:pPr>
+            <w:r>
+              <w:rPr>
+                <w:rFonts w:cs="Arial"/>
+                <w:i/>
+                <w:iCs/>
+                <w:color w:val="808080"/>
+                <w:sz w:val="18"/>
+                <w:szCs w:val="18"/>
+                <w:lang w:eastAsia="es-PE"/>
+              </w:rPr>
+              <w:t>https://github.com/rolandobenigno/InkaTrail.git</w:t>
+            </w:r>
           </w:p>
         </w:tc>
       </w:tr>
@@ -4083,17 +4511,16 @@
           <w:szCs w:val="18"/>
         </w:rPr>
       </w:pPr>
-      <w:bookmarkStart w:id="9" w:name="_Toc11429353"/>
+      <w:bookmarkStart w:id="10" w:name="_Toc11976581"/>
       <w:r>
         <w:rPr>
           <w:rFonts w:cs="Arial"/>
           <w:sz w:val="24"/>
           <w:szCs w:val="18"/>
         </w:rPr>
-        <w:lastRenderedPageBreak/>
         <w:t>Introducción</w:t>
       </w:r>
-      <w:bookmarkEnd w:id="9"/>
+      <w:bookmarkEnd w:id="10"/>
     </w:p>
     <w:p>
       <w:pPr>
@@ -4443,7 +4870,7 @@
           <w:szCs w:val="18"/>
         </w:rPr>
       </w:pPr>
-      <w:bookmarkStart w:id="10" w:name="_Toc11429354"/>
+      <w:bookmarkStart w:id="11" w:name="_Toc11976582"/>
       <w:r>
         <w:rPr>
           <w:rFonts w:cs="Arial"/>
@@ -4452,7 +4879,7 @@
         </w:rPr>
         <w:t>Antecedentes</w:t>
       </w:r>
-      <w:bookmarkEnd w:id="10"/>
+      <w:bookmarkEnd w:id="11"/>
     </w:p>
     <w:p>
       <w:pPr>
@@ -4768,7 +5195,7 @@
           <w:szCs w:val="18"/>
         </w:rPr>
       </w:pPr>
-      <w:bookmarkStart w:id="11" w:name="_Toc11429355"/>
+      <w:bookmarkStart w:id="12" w:name="_Toc11976583"/>
       <w:r>
         <w:rPr>
           <w:rFonts w:cs="Arial"/>
@@ -4777,7 +5204,7 @@
         </w:rPr>
         <w:t>Objetivo del proyecto</w:t>
       </w:r>
-      <w:bookmarkEnd w:id="11"/>
+      <w:bookmarkEnd w:id="12"/>
     </w:p>
     <w:p>
       <w:pPr>
@@ -5093,7 +5520,7 @@
           <w:szCs w:val="18"/>
         </w:rPr>
       </w:pPr>
-      <w:bookmarkStart w:id="12" w:name="_Toc11429356"/>
+      <w:bookmarkStart w:id="13" w:name="_Toc11976584"/>
       <w:r>
         <w:rPr>
           <w:rFonts w:cs="Arial"/>
@@ -5102,7 +5529,7 @@
         </w:rPr>
         <w:t>Beneficio del proyecto</w:t>
       </w:r>
-      <w:bookmarkEnd w:id="12"/>
+      <w:bookmarkEnd w:id="13"/>
     </w:p>
     <w:p>
       <w:pPr>
@@ -5670,6 +6097,7 @@
           <w:szCs w:val="20"/>
           <w:lang w:val="es-CO" w:eastAsia="en-US"/>
         </w:rPr>
+        <w:lastRenderedPageBreak/>
         <w:t>La</w:t>
       </w:r>
       <w:r>
@@ -5786,8 +6214,6 @@
           <w:lang w:val="es-CO"/>
         </w:rPr>
       </w:pPr>
-      <w:bookmarkStart w:id="13" w:name="_GoBack"/>
-      <w:bookmarkEnd w:id="13"/>
     </w:p>
     <w:p>
       <w:pPr>
@@ -5813,7 +6239,7 @@
           <w:szCs w:val="18"/>
         </w:rPr>
       </w:pPr>
-      <w:bookmarkStart w:id="14" w:name="_Toc11429357"/>
+      <w:bookmarkStart w:id="14" w:name="_Toc11976585"/>
       <w:bookmarkEnd w:id="0"/>
       <w:bookmarkEnd w:id="1"/>
       <w:bookmarkEnd w:id="2"/>
@@ -5827,7 +6253,6 @@
           <w:sz w:val="24"/>
           <w:szCs w:val="18"/>
         </w:rPr>
-        <w:lastRenderedPageBreak/>
         <w:t>Arquitectura del sistema</w:t>
       </w:r>
       <w:bookmarkEnd w:id="14"/>
@@ -5846,7 +6271,7 @@
           <w:szCs w:val="18"/>
         </w:rPr>
       </w:pPr>
-      <w:bookmarkStart w:id="15" w:name="_Toc11429358"/>
+      <w:bookmarkStart w:id="15" w:name="_Toc11976586"/>
       <w:r>
         <w:rPr>
           <w:rFonts w:cs="Arial"/>
@@ -5991,7 +6416,7 @@
           <w:szCs w:val="18"/>
         </w:rPr>
       </w:pPr>
-      <w:bookmarkStart w:id="16" w:name="_Toc11429359"/>
+      <w:bookmarkStart w:id="16" w:name="_Toc11976587"/>
       <w:r>
         <w:rPr>
           <w:rFonts w:cs="Arial"/>
@@ -6263,6 +6688,8 @@
       </w:tr>
     </w:tbl>
     <w:p/>
+    <w:p/>
+    <w:p/>
     <w:tbl>
       <w:tblPr>
         <w:tblStyle w:val="Tablaconcuadrcula"/>
@@ -6330,7 +6757,6 @@
           </w:tcPr>
           <w:p>
             <w:r>
-              <w:lastRenderedPageBreak/>
               <w:t>Rol</w:t>
             </w:r>
           </w:p>
@@ -7809,7 +8235,7 @@
           <w:szCs w:val="18"/>
         </w:rPr>
       </w:pPr>
-      <w:bookmarkStart w:id="17" w:name="_Toc11429360"/>
+      <w:bookmarkStart w:id="17" w:name="_Toc11976588"/>
       <w:r>
         <w:rPr>
           <w:rFonts w:cs="Arial"/>
@@ -7879,7 +8305,6 @@
       </w:r>
     </w:p>
     <w:p/>
-    <w:p/>
     <w:p>
       <w:pPr>
         <w:pStyle w:val="Ttulo1"/>
@@ -7894,7 +8319,7 @@
           <w:szCs w:val="18"/>
         </w:rPr>
       </w:pPr>
-      <w:bookmarkStart w:id="18" w:name="_Toc11429361"/>
+      <w:bookmarkStart w:id="18" w:name="_Toc11976589"/>
       <w:r>
         <w:rPr>
           <w:rFonts w:cs="Arial"/>
@@ -7905,6 +8330,771 @@
       </w:r>
       <w:bookmarkEnd w:id="18"/>
     </w:p>
+    <w:p/>
+    <w:p>
+      <w:pPr>
+        <w:pStyle w:val="Ttulo1"/>
+        <w:numPr>
+          <w:ilvl w:val="1"/>
+          <w:numId w:val="1"/>
+        </w:numPr>
+        <w:rPr>
+          <w:rFonts w:cs="Arial"/>
+          <w:sz w:val="24"/>
+          <w:szCs w:val="18"/>
+        </w:rPr>
+      </w:pPr>
+      <w:bookmarkStart w:id="19" w:name="_Toc11976590"/>
+      <w:r>
+        <w:rPr>
+          <w:rFonts w:cs="Arial"/>
+          <w:sz w:val="24"/>
+          <w:szCs w:val="18"/>
+        </w:rPr>
+        <w:t>Sprint 1</w:t>
+      </w:r>
+      <w:bookmarkEnd w:id="19"/>
+    </w:p>
+    <w:p/>
+    <w:p>
+      <w:r>
+        <w:t xml:space="preserve">Esta funcionalidad es parte del proceso de reserva del sistema, donde se ingresa los datos del responsable de la reserva, la cantidad de personas, el monto a pagar y el </w:t>
+      </w:r>
+      <w:proofErr w:type="spellStart"/>
+      <w:r>
+        <w:t>metrodo</w:t>
+      </w:r>
+      <w:proofErr w:type="spellEnd"/>
+      <w:r>
+        <w:t xml:space="preserve"> de pago con el que se cancelara la reserva.</w:t>
+      </w:r>
+    </w:p>
+    <w:p/>
+    <w:p/>
+    <w:p/>
+    <w:p/>
+    <w:p/>
+    <w:p/>
+    <w:p/>
+    <w:p/>
+    <w:p/>
+    <w:p>
+      <w:pPr>
+        <w:pStyle w:val="Ttulo1"/>
+        <w:numPr>
+          <w:ilvl w:val="2"/>
+          <w:numId w:val="1"/>
+        </w:numPr>
+        <w:rPr>
+          <w:rFonts w:cs="Arial"/>
+          <w:sz w:val="24"/>
+          <w:szCs w:val="18"/>
+        </w:rPr>
+      </w:pPr>
+      <w:bookmarkStart w:id="20" w:name="_Toc11976591"/>
+      <w:r>
+        <w:rPr>
+          <w:rFonts w:cs="Arial"/>
+          <w:sz w:val="24"/>
+          <w:szCs w:val="18"/>
+        </w:rPr>
+        <w:lastRenderedPageBreak/>
+        <w:t>Capa de Presentación</w:t>
+      </w:r>
+      <w:bookmarkEnd w:id="20"/>
+    </w:p>
+    <w:p/>
+    <w:p>
+      <w:r>
+        <w:rPr>
+          <w:noProof/>
+          <w:lang w:val="es-MX" w:eastAsia="es-MX"/>
+        </w:rPr>
+        <w:drawing>
+          <wp:inline distT="0" distB="0" distL="0" distR="0" wp14:anchorId="7F68D156" wp14:editId="75FC19D9">
+            <wp:extent cx="6049010" cy="2912110"/>
+            <wp:effectExtent l="19050" t="19050" r="27940" b="21590"/>
+            <wp:docPr id="6" name="Imagen 6"/>
+            <wp:cNvGraphicFramePr>
+              <a:graphicFrameLocks xmlns:a="http://schemas.openxmlformats.org/drawingml/2006/main" noChangeAspect="1"/>
+            </wp:cNvGraphicFramePr>
+            <a:graphic xmlns:a="http://schemas.openxmlformats.org/drawingml/2006/main">
+              <a:graphicData uri="http://schemas.openxmlformats.org/drawingml/2006/picture">
+                <pic:pic xmlns:pic="http://schemas.openxmlformats.org/drawingml/2006/picture">
+                  <pic:nvPicPr>
+                    <pic:cNvPr id="1" name=""/>
+                    <pic:cNvPicPr/>
+                  </pic:nvPicPr>
+                  <pic:blipFill>
+                    <a:blip r:embed="rId12"/>
+                    <a:stretch>
+                      <a:fillRect/>
+                    </a:stretch>
+                  </pic:blipFill>
+                  <pic:spPr>
+                    <a:xfrm>
+                      <a:off x="0" y="0"/>
+                      <a:ext cx="6049010" cy="2912110"/>
+                    </a:xfrm>
+                    <a:prstGeom prst="rect">
+                      <a:avLst/>
+                    </a:prstGeom>
+                    <a:ln w="19050">
+                      <a:solidFill>
+                        <a:schemeClr val="tx1"/>
+                      </a:solidFill>
+                    </a:ln>
+                  </pic:spPr>
+                </pic:pic>
+              </a:graphicData>
+            </a:graphic>
+          </wp:inline>
+        </w:drawing>
+      </w:r>
+    </w:p>
+    <w:p/>
+    <w:p>
+      <w:r>
+        <w:t xml:space="preserve">Web </w:t>
+      </w:r>
+      <w:proofErr w:type="spellStart"/>
+      <w:r>
+        <w:t>Service</w:t>
+      </w:r>
+      <w:proofErr w:type="spellEnd"/>
+      <w:r>
+        <w:t xml:space="preserve"> </w:t>
+      </w:r>
+      <w:proofErr w:type="spellStart"/>
+      <w:r>
+        <w:t>Rest</w:t>
+      </w:r>
+      <w:proofErr w:type="spellEnd"/>
+      <w:r>
+        <w:t xml:space="preserve"> – Crear Reserva: Este </w:t>
+      </w:r>
+      <w:r>
+        <w:t>permite crear una reserva en base a una cotización realizada.</w:t>
+      </w:r>
+    </w:p>
+    <w:p>
+      <w:r>
+        <w:t xml:space="preserve">Web </w:t>
+      </w:r>
+      <w:proofErr w:type="spellStart"/>
+      <w:r>
+        <w:t>Service</w:t>
+      </w:r>
+      <w:proofErr w:type="spellEnd"/>
+      <w:r>
+        <w:t xml:space="preserve"> </w:t>
+      </w:r>
+      <w:proofErr w:type="spellStart"/>
+      <w:r>
+        <w:t>Rest</w:t>
+      </w:r>
+      <w:proofErr w:type="spellEnd"/>
+      <w:r>
+        <w:t xml:space="preserve"> – </w:t>
+      </w:r>
+      <w:r>
+        <w:t>Listar</w:t>
+      </w:r>
+      <w:r>
+        <w:t xml:space="preserve"> Reserva</w:t>
+      </w:r>
+      <w:r>
+        <w:t>s: Permite visualizar todas las reservas realizadas por los clientes.</w:t>
+      </w:r>
+    </w:p>
+    <w:p>
+      <w:r>
+        <w:t xml:space="preserve">Web </w:t>
+      </w:r>
+      <w:proofErr w:type="spellStart"/>
+      <w:r>
+        <w:t>Service</w:t>
+      </w:r>
+      <w:proofErr w:type="spellEnd"/>
+      <w:r>
+        <w:t xml:space="preserve"> </w:t>
+      </w:r>
+      <w:proofErr w:type="spellStart"/>
+      <w:r>
+        <w:t>Rest</w:t>
+      </w:r>
+      <w:proofErr w:type="spellEnd"/>
+      <w:r>
+        <w:t xml:space="preserve"> – </w:t>
+      </w:r>
+      <w:r>
+        <w:t>Actualizar</w:t>
+      </w:r>
+      <w:r>
+        <w:t xml:space="preserve"> Reserva</w:t>
+      </w:r>
+      <w:r>
+        <w:t>: Permite actualizar una reserva ya realizada por el cliente.</w:t>
+      </w:r>
+    </w:p>
+    <w:p>
+      <w:r>
+        <w:t xml:space="preserve">Web </w:t>
+      </w:r>
+      <w:proofErr w:type="spellStart"/>
+      <w:r>
+        <w:t>Service</w:t>
+      </w:r>
+      <w:proofErr w:type="spellEnd"/>
+      <w:r>
+        <w:t xml:space="preserve"> </w:t>
+      </w:r>
+      <w:proofErr w:type="spellStart"/>
+      <w:r>
+        <w:t>Rest</w:t>
+      </w:r>
+      <w:proofErr w:type="spellEnd"/>
+      <w:r>
+        <w:t xml:space="preserve"> – </w:t>
+      </w:r>
+      <w:r>
+        <w:t>Buscar</w:t>
+      </w:r>
+      <w:r>
+        <w:t xml:space="preserve"> Reserva</w:t>
+      </w:r>
+      <w:r>
+        <w:t xml:space="preserve">: Permite buscar una reserva </w:t>
+      </w:r>
+      <w:proofErr w:type="spellStart"/>
+      <w:r>
+        <w:t>especifica</w:t>
+      </w:r>
+      <w:proofErr w:type="spellEnd"/>
+      <w:r>
+        <w:t xml:space="preserve"> para visualizar el detalle de esta.</w:t>
+      </w:r>
+    </w:p>
+    <w:p>
+      <w:r>
+        <w:t xml:space="preserve">Web </w:t>
+      </w:r>
+      <w:proofErr w:type="spellStart"/>
+      <w:r>
+        <w:t>Service</w:t>
+      </w:r>
+      <w:proofErr w:type="spellEnd"/>
+      <w:r>
+        <w:t xml:space="preserve"> </w:t>
+      </w:r>
+      <w:proofErr w:type="spellStart"/>
+      <w:r>
+        <w:t>Rest</w:t>
+      </w:r>
+      <w:proofErr w:type="spellEnd"/>
+      <w:r>
+        <w:t xml:space="preserve"> – </w:t>
+      </w:r>
+      <w:r>
+        <w:t>Anular</w:t>
+      </w:r>
+      <w:r>
+        <w:t xml:space="preserve"> Reserva</w:t>
+      </w:r>
+      <w:r>
+        <w:t>: Permite anular una reserva realizada por un cliente.</w:t>
+      </w:r>
+    </w:p>
+    <w:p/>
+    <w:p>
+      <w:pPr>
+        <w:pStyle w:val="Ttulo1"/>
+        <w:numPr>
+          <w:ilvl w:val="2"/>
+          <w:numId w:val="1"/>
+        </w:numPr>
+        <w:rPr>
+          <w:rFonts w:cs="Arial"/>
+          <w:sz w:val="24"/>
+          <w:szCs w:val="18"/>
+        </w:rPr>
+      </w:pPr>
+      <w:bookmarkStart w:id="21" w:name="_Toc11976592"/>
+      <w:proofErr w:type="spellStart"/>
+      <w:r>
+        <w:rPr>
+          <w:rFonts w:cs="Arial"/>
+          <w:sz w:val="24"/>
+          <w:szCs w:val="18"/>
+        </w:rPr>
+        <w:t>Codigo</w:t>
+      </w:r>
+      <w:bookmarkEnd w:id="21"/>
+      <w:proofErr w:type="spellEnd"/>
+    </w:p>
+    <w:p/>
+    <w:p>
+      <w:r>
+        <w:rPr>
+          <w:noProof/>
+        </w:rPr>
+        <w:drawing>
+          <wp:inline distT="0" distB="0" distL="0" distR="0" wp14:anchorId="5179BA82" wp14:editId="111048A8">
+            <wp:extent cx="6049010" cy="3418840"/>
+            <wp:effectExtent l="19050" t="19050" r="27940" b="10160"/>
+            <wp:docPr id="7" name="Imagen 7"/>
+            <wp:cNvGraphicFramePr>
+              <a:graphicFrameLocks xmlns:a="http://schemas.openxmlformats.org/drawingml/2006/main" noChangeAspect="1"/>
+            </wp:cNvGraphicFramePr>
+            <a:graphic xmlns:a="http://schemas.openxmlformats.org/drawingml/2006/main">
+              <a:graphicData uri="http://schemas.openxmlformats.org/drawingml/2006/picture">
+                <pic:pic xmlns:pic="http://schemas.openxmlformats.org/drawingml/2006/picture">
+                  <pic:nvPicPr>
+                    <pic:cNvPr id="1" name=""/>
+                    <pic:cNvPicPr/>
+                  </pic:nvPicPr>
+                  <pic:blipFill>
+                    <a:blip r:embed="rId17"/>
+                    <a:stretch>
+                      <a:fillRect/>
+                    </a:stretch>
+                  </pic:blipFill>
+                  <pic:spPr>
+                    <a:xfrm>
+                      <a:off x="0" y="0"/>
+                      <a:ext cx="6049010" cy="3418840"/>
+                    </a:xfrm>
+                    <a:prstGeom prst="rect">
+                      <a:avLst/>
+                    </a:prstGeom>
+                    <a:ln w="19050">
+                      <a:solidFill>
+                        <a:schemeClr val="tx1"/>
+                      </a:solidFill>
+                    </a:ln>
+                  </pic:spPr>
+                </pic:pic>
+              </a:graphicData>
+            </a:graphic>
+          </wp:inline>
+        </w:drawing>
+      </w:r>
+    </w:p>
+    <w:p/>
+    <w:p>
+      <w:r>
+        <w:rPr>
+          <w:noProof/>
+        </w:rPr>
+        <w:lastRenderedPageBreak/>
+        <w:drawing>
+          <wp:inline distT="0" distB="0" distL="0" distR="0" wp14:anchorId="4DC5BE69" wp14:editId="59D4A360">
+            <wp:extent cx="6049010" cy="2766060"/>
+            <wp:effectExtent l="19050" t="19050" r="27940" b="15240"/>
+            <wp:docPr id="8" name="Imagen 8"/>
+            <wp:cNvGraphicFramePr>
+              <a:graphicFrameLocks xmlns:a="http://schemas.openxmlformats.org/drawingml/2006/main" noChangeAspect="1"/>
+            </wp:cNvGraphicFramePr>
+            <a:graphic xmlns:a="http://schemas.openxmlformats.org/drawingml/2006/main">
+              <a:graphicData uri="http://schemas.openxmlformats.org/drawingml/2006/picture">
+                <pic:pic xmlns:pic="http://schemas.openxmlformats.org/drawingml/2006/picture">
+                  <pic:nvPicPr>
+                    <pic:cNvPr id="1" name=""/>
+                    <pic:cNvPicPr/>
+                  </pic:nvPicPr>
+                  <pic:blipFill>
+                    <a:blip r:embed="rId18"/>
+                    <a:stretch>
+                      <a:fillRect/>
+                    </a:stretch>
+                  </pic:blipFill>
+                  <pic:spPr>
+                    <a:xfrm>
+                      <a:off x="0" y="0"/>
+                      <a:ext cx="6049010" cy="2766060"/>
+                    </a:xfrm>
+                    <a:prstGeom prst="rect">
+                      <a:avLst/>
+                    </a:prstGeom>
+                    <a:ln w="19050">
+                      <a:solidFill>
+                        <a:schemeClr val="tx1"/>
+                      </a:solidFill>
+                    </a:ln>
+                  </pic:spPr>
+                </pic:pic>
+              </a:graphicData>
+            </a:graphic>
+          </wp:inline>
+        </w:drawing>
+      </w:r>
+    </w:p>
+    <w:p/>
+    <w:p>
+      <w:r>
+        <w:rPr>
+          <w:noProof/>
+        </w:rPr>
+        <w:drawing>
+          <wp:inline distT="0" distB="0" distL="0" distR="0" wp14:anchorId="44E58996" wp14:editId="0FAB716A">
+            <wp:extent cx="6049010" cy="2867660"/>
+            <wp:effectExtent l="19050" t="19050" r="27940" b="27940"/>
+            <wp:docPr id="9" name="Imagen 9"/>
+            <wp:cNvGraphicFramePr>
+              <a:graphicFrameLocks xmlns:a="http://schemas.openxmlformats.org/drawingml/2006/main" noChangeAspect="1"/>
+            </wp:cNvGraphicFramePr>
+            <a:graphic xmlns:a="http://schemas.openxmlformats.org/drawingml/2006/main">
+              <a:graphicData uri="http://schemas.openxmlformats.org/drawingml/2006/picture">
+                <pic:pic xmlns:pic="http://schemas.openxmlformats.org/drawingml/2006/picture">
+                  <pic:nvPicPr>
+                    <pic:cNvPr id="1" name=""/>
+                    <pic:cNvPicPr/>
+                  </pic:nvPicPr>
+                  <pic:blipFill>
+                    <a:blip r:embed="rId19"/>
+                    <a:stretch>
+                      <a:fillRect/>
+                    </a:stretch>
+                  </pic:blipFill>
+                  <pic:spPr>
+                    <a:xfrm>
+                      <a:off x="0" y="0"/>
+                      <a:ext cx="6049010" cy="2867660"/>
+                    </a:xfrm>
+                    <a:prstGeom prst="rect">
+                      <a:avLst/>
+                    </a:prstGeom>
+                    <a:ln w="19050">
+                      <a:solidFill>
+                        <a:schemeClr val="tx1"/>
+                      </a:solidFill>
+                    </a:ln>
+                  </pic:spPr>
+                </pic:pic>
+              </a:graphicData>
+            </a:graphic>
+          </wp:inline>
+        </w:drawing>
+      </w:r>
+    </w:p>
+    <w:p/>
+    <w:p>
+      <w:pPr>
+        <w:pStyle w:val="Ttulo1"/>
+        <w:numPr>
+          <w:ilvl w:val="2"/>
+          <w:numId w:val="1"/>
+        </w:numPr>
+        <w:rPr>
+          <w:rFonts w:cs="Arial"/>
+          <w:sz w:val="24"/>
+          <w:szCs w:val="18"/>
+        </w:rPr>
+      </w:pPr>
+      <w:bookmarkStart w:id="22" w:name="_Toc11976593"/>
+      <w:r>
+        <w:rPr>
+          <w:rFonts w:cs="Arial"/>
+          <w:sz w:val="24"/>
+          <w:szCs w:val="18"/>
+        </w:rPr>
+        <w:t>Pruebas unitarias</w:t>
+      </w:r>
+      <w:bookmarkEnd w:id="22"/>
+    </w:p>
+    <w:p/>
+    <w:p>
+      <w:r>
+        <w:rPr>
+          <w:noProof/>
+        </w:rPr>
+        <w:drawing>
+          <wp:inline distT="0" distB="0" distL="0" distR="0" wp14:anchorId="329AEA3B" wp14:editId="57B4A8E1">
+            <wp:extent cx="6049010" cy="1527175"/>
+            <wp:effectExtent l="19050" t="19050" r="27940" b="15875"/>
+            <wp:docPr id="12" name="Imagen 12"/>
+            <wp:cNvGraphicFramePr>
+              <a:graphicFrameLocks xmlns:a="http://schemas.openxmlformats.org/drawingml/2006/main" noChangeAspect="1"/>
+            </wp:cNvGraphicFramePr>
+            <a:graphic xmlns:a="http://schemas.openxmlformats.org/drawingml/2006/main">
+              <a:graphicData uri="http://schemas.openxmlformats.org/drawingml/2006/picture">
+                <pic:pic xmlns:pic="http://schemas.openxmlformats.org/drawingml/2006/picture">
+                  <pic:nvPicPr>
+                    <pic:cNvPr id="1" name=""/>
+                    <pic:cNvPicPr/>
+                  </pic:nvPicPr>
+                  <pic:blipFill>
+                    <a:blip r:embed="rId20"/>
+                    <a:stretch>
+                      <a:fillRect/>
+                    </a:stretch>
+                  </pic:blipFill>
+                  <pic:spPr>
+                    <a:xfrm>
+                      <a:off x="0" y="0"/>
+                      <a:ext cx="6049010" cy="1527175"/>
+                    </a:xfrm>
+                    <a:prstGeom prst="rect">
+                      <a:avLst/>
+                    </a:prstGeom>
+                    <a:ln w="19050">
+                      <a:solidFill>
+                        <a:schemeClr val="tx1"/>
+                      </a:solidFill>
+                    </a:ln>
+                  </pic:spPr>
+                </pic:pic>
+              </a:graphicData>
+            </a:graphic>
+          </wp:inline>
+        </w:drawing>
+      </w:r>
+    </w:p>
+    <w:p>
+      <w:r>
+        <w:rPr>
+          <w:noProof/>
+        </w:rPr>
+        <w:lastRenderedPageBreak/>
+        <w:drawing>
+          <wp:inline distT="0" distB="0" distL="0" distR="0" wp14:anchorId="500B13CF" wp14:editId="74215C19">
+            <wp:extent cx="6049010" cy="3223895"/>
+            <wp:effectExtent l="19050" t="19050" r="27940" b="14605"/>
+            <wp:docPr id="11" name="Imagen 11"/>
+            <wp:cNvGraphicFramePr>
+              <a:graphicFrameLocks xmlns:a="http://schemas.openxmlformats.org/drawingml/2006/main" noChangeAspect="1"/>
+            </wp:cNvGraphicFramePr>
+            <a:graphic xmlns:a="http://schemas.openxmlformats.org/drawingml/2006/main">
+              <a:graphicData uri="http://schemas.openxmlformats.org/drawingml/2006/picture">
+                <pic:pic xmlns:pic="http://schemas.openxmlformats.org/drawingml/2006/picture">
+                  <pic:nvPicPr>
+                    <pic:cNvPr id="1" name=""/>
+                    <pic:cNvPicPr/>
+                  </pic:nvPicPr>
+                  <pic:blipFill>
+                    <a:blip r:embed="rId21"/>
+                    <a:stretch>
+                      <a:fillRect/>
+                    </a:stretch>
+                  </pic:blipFill>
+                  <pic:spPr>
+                    <a:xfrm>
+                      <a:off x="0" y="0"/>
+                      <a:ext cx="6049010" cy="3223895"/>
+                    </a:xfrm>
+                    <a:prstGeom prst="rect">
+                      <a:avLst/>
+                    </a:prstGeom>
+                    <a:ln w="19050">
+                      <a:solidFill>
+                        <a:schemeClr val="tx1"/>
+                      </a:solidFill>
+                    </a:ln>
+                  </pic:spPr>
+                </pic:pic>
+              </a:graphicData>
+            </a:graphic>
+          </wp:inline>
+        </w:drawing>
+      </w:r>
+    </w:p>
+    <w:p/>
+    <w:p>
+      <w:r>
+        <w:rPr>
+          <w:noProof/>
+        </w:rPr>
+        <w:drawing>
+          <wp:inline distT="0" distB="0" distL="0" distR="0" wp14:anchorId="4C9818BF" wp14:editId="728D3324">
+            <wp:extent cx="6049010" cy="3223895"/>
+            <wp:effectExtent l="19050" t="19050" r="27940" b="14605"/>
+            <wp:docPr id="13" name="Imagen 13"/>
+            <wp:cNvGraphicFramePr>
+              <a:graphicFrameLocks xmlns:a="http://schemas.openxmlformats.org/drawingml/2006/main" noChangeAspect="1"/>
+            </wp:cNvGraphicFramePr>
+            <a:graphic xmlns:a="http://schemas.openxmlformats.org/drawingml/2006/main">
+              <a:graphicData uri="http://schemas.openxmlformats.org/drawingml/2006/picture">
+                <pic:pic xmlns:pic="http://schemas.openxmlformats.org/drawingml/2006/picture">
+                  <pic:nvPicPr>
+                    <pic:cNvPr id="1" name=""/>
+                    <pic:cNvPicPr/>
+                  </pic:nvPicPr>
+                  <pic:blipFill>
+                    <a:blip r:embed="rId22"/>
+                    <a:stretch>
+                      <a:fillRect/>
+                    </a:stretch>
+                  </pic:blipFill>
+                  <pic:spPr>
+                    <a:xfrm>
+                      <a:off x="0" y="0"/>
+                      <a:ext cx="6049010" cy="3223895"/>
+                    </a:xfrm>
+                    <a:prstGeom prst="rect">
+                      <a:avLst/>
+                    </a:prstGeom>
+                    <a:ln w="19050">
+                      <a:solidFill>
+                        <a:schemeClr val="tx1"/>
+                      </a:solidFill>
+                    </a:ln>
+                  </pic:spPr>
+                </pic:pic>
+              </a:graphicData>
+            </a:graphic>
+          </wp:inline>
+        </w:drawing>
+      </w:r>
+    </w:p>
+    <w:p/>
+    <w:p>
+      <w:r>
+        <w:rPr>
+          <w:noProof/>
+        </w:rPr>
+        <w:lastRenderedPageBreak/>
+        <w:drawing>
+          <wp:inline distT="0" distB="0" distL="0" distR="0" wp14:anchorId="7365B07B" wp14:editId="43A4E56A">
+            <wp:extent cx="6049010" cy="3223895"/>
+            <wp:effectExtent l="19050" t="19050" r="27940" b="14605"/>
+            <wp:docPr id="15" name="Imagen 15"/>
+            <wp:cNvGraphicFramePr>
+              <a:graphicFrameLocks xmlns:a="http://schemas.openxmlformats.org/drawingml/2006/main" noChangeAspect="1"/>
+            </wp:cNvGraphicFramePr>
+            <a:graphic xmlns:a="http://schemas.openxmlformats.org/drawingml/2006/main">
+              <a:graphicData uri="http://schemas.openxmlformats.org/drawingml/2006/picture">
+                <pic:pic xmlns:pic="http://schemas.openxmlformats.org/drawingml/2006/picture">
+                  <pic:nvPicPr>
+                    <pic:cNvPr id="1" name=""/>
+                    <pic:cNvPicPr/>
+                  </pic:nvPicPr>
+                  <pic:blipFill>
+                    <a:blip r:embed="rId23"/>
+                    <a:stretch>
+                      <a:fillRect/>
+                    </a:stretch>
+                  </pic:blipFill>
+                  <pic:spPr>
+                    <a:xfrm>
+                      <a:off x="0" y="0"/>
+                      <a:ext cx="6049010" cy="3223895"/>
+                    </a:xfrm>
+                    <a:prstGeom prst="rect">
+                      <a:avLst/>
+                    </a:prstGeom>
+                    <a:ln w="19050">
+                      <a:solidFill>
+                        <a:schemeClr val="tx1"/>
+                      </a:solidFill>
+                    </a:ln>
+                  </pic:spPr>
+                </pic:pic>
+              </a:graphicData>
+            </a:graphic>
+          </wp:inline>
+        </w:drawing>
+      </w:r>
+    </w:p>
+    <w:p/>
+    <w:p>
+      <w:r>
+        <w:rPr>
+          <w:noProof/>
+        </w:rPr>
+        <w:drawing>
+          <wp:inline distT="0" distB="0" distL="0" distR="0" wp14:anchorId="7227C19A" wp14:editId="4053D33B">
+            <wp:extent cx="6049010" cy="3223895"/>
+            <wp:effectExtent l="19050" t="19050" r="27940" b="14605"/>
+            <wp:docPr id="18" name="Imagen 18"/>
+            <wp:cNvGraphicFramePr>
+              <a:graphicFrameLocks xmlns:a="http://schemas.openxmlformats.org/drawingml/2006/main" noChangeAspect="1"/>
+            </wp:cNvGraphicFramePr>
+            <a:graphic xmlns:a="http://schemas.openxmlformats.org/drawingml/2006/main">
+              <a:graphicData uri="http://schemas.openxmlformats.org/drawingml/2006/picture">
+                <pic:pic xmlns:pic="http://schemas.openxmlformats.org/drawingml/2006/picture">
+                  <pic:nvPicPr>
+                    <pic:cNvPr id="1" name=""/>
+                    <pic:cNvPicPr/>
+                  </pic:nvPicPr>
+                  <pic:blipFill>
+                    <a:blip r:embed="rId24"/>
+                    <a:stretch>
+                      <a:fillRect/>
+                    </a:stretch>
+                  </pic:blipFill>
+                  <pic:spPr>
+                    <a:xfrm>
+                      <a:off x="0" y="0"/>
+                      <a:ext cx="6049010" cy="3223895"/>
+                    </a:xfrm>
+                    <a:prstGeom prst="rect">
+                      <a:avLst/>
+                    </a:prstGeom>
+                    <a:ln w="19050">
+                      <a:solidFill>
+                        <a:schemeClr val="tx1"/>
+                      </a:solidFill>
+                    </a:ln>
+                  </pic:spPr>
+                </pic:pic>
+              </a:graphicData>
+            </a:graphic>
+          </wp:inline>
+        </w:drawing>
+      </w:r>
+    </w:p>
+    <w:p/>
+    <w:p>
+      <w:r>
+        <w:rPr>
+          <w:noProof/>
+        </w:rPr>
+        <w:lastRenderedPageBreak/>
+        <w:drawing>
+          <wp:inline distT="0" distB="0" distL="0" distR="0" wp14:anchorId="52C3C14C" wp14:editId="242A4A27">
+            <wp:extent cx="6049010" cy="3223895"/>
+            <wp:effectExtent l="19050" t="19050" r="27940" b="14605"/>
+            <wp:docPr id="19" name="Imagen 19"/>
+            <wp:cNvGraphicFramePr>
+              <a:graphicFrameLocks xmlns:a="http://schemas.openxmlformats.org/drawingml/2006/main" noChangeAspect="1"/>
+            </wp:cNvGraphicFramePr>
+            <a:graphic xmlns:a="http://schemas.openxmlformats.org/drawingml/2006/main">
+              <a:graphicData uri="http://schemas.openxmlformats.org/drawingml/2006/picture">
+                <pic:pic xmlns:pic="http://schemas.openxmlformats.org/drawingml/2006/picture">
+                  <pic:nvPicPr>
+                    <pic:cNvPr id="1" name=""/>
+                    <pic:cNvPicPr/>
+                  </pic:nvPicPr>
+                  <pic:blipFill>
+                    <a:blip r:embed="rId25"/>
+                    <a:stretch>
+                      <a:fillRect/>
+                    </a:stretch>
+                  </pic:blipFill>
+                  <pic:spPr>
+                    <a:xfrm>
+                      <a:off x="0" y="0"/>
+                      <a:ext cx="6049010" cy="3223895"/>
+                    </a:xfrm>
+                    <a:prstGeom prst="rect">
+                      <a:avLst/>
+                    </a:prstGeom>
+                    <a:ln w="19050">
+                      <a:solidFill>
+                        <a:schemeClr val="tx1"/>
+                      </a:solidFill>
+                    </a:ln>
+                  </pic:spPr>
+                </pic:pic>
+              </a:graphicData>
+            </a:graphic>
+          </wp:inline>
+        </w:drawing>
+      </w:r>
+    </w:p>
+    <w:p/>
+    <w:p/>
+    <w:p/>
     <w:p/>
     <w:p/>
     <w:p>
@@ -7921,7 +9111,7 @@
           <w:szCs w:val="18"/>
         </w:rPr>
       </w:pPr>
-      <w:bookmarkStart w:id="19" w:name="_Toc11429362"/>
+      <w:bookmarkStart w:id="23" w:name="_Toc11976594"/>
       <w:r>
         <w:rPr>
           <w:rFonts w:cs="Arial"/>
@@ -7930,7 +9120,7 @@
         </w:rPr>
         <w:t>Conclusiones</w:t>
       </w:r>
-      <w:bookmarkEnd w:id="19"/>
+      <w:bookmarkEnd w:id="23"/>
     </w:p>
     <w:p/>
     <w:p/>
@@ -9579,6 +10769,18 @@
   </w:num>
   <w:num w:numId="33">
     <w:abstractNumId w:val="4"/>
+  </w:num>
+  <w:num w:numId="34">
+    <w:abstractNumId w:val="1"/>
+  </w:num>
+  <w:num w:numId="35">
+    <w:abstractNumId w:val="1"/>
+  </w:num>
+  <w:num w:numId="36">
+    <w:abstractNumId w:val="1"/>
+  </w:num>
+  <w:num w:numId="37">
+    <w:abstractNumId w:val="1"/>
   </w:num>
   <w:numIdMacAtCleanup w:val="1"/>
 </w:numbering>
@@ -9695,6 +10897,7 @@
     <w:lsdException w:name="HTML Sample" w:semiHidden="1" w:unhideWhenUsed="1"/>
     <w:lsdException w:name="HTML Typewriter" w:semiHidden="1" w:unhideWhenUsed="1"/>
     <w:lsdException w:name="HTML Variable" w:semiHidden="1" w:unhideWhenUsed="1"/>
+    <w:lsdException w:name="Normal Table" w:semiHidden="1" w:unhideWhenUsed="1"/>
     <w:lsdException w:name="annotation subject" w:semiHidden="1" w:unhideWhenUsed="1"/>
     <w:lsdException w:name="No List" w:semiHidden="1" w:unhideWhenUsed="1"/>
     <w:lsdException w:name="Outline List 1" w:semiHidden="1" w:unhideWhenUsed="1"/>
@@ -9737,8 +10940,11 @@
     <w:lsdException w:name="Table Contemporary" w:semiHidden="1" w:unhideWhenUsed="1"/>
     <w:lsdException w:name="Table Elegant" w:semiHidden="1" w:unhideWhenUsed="1"/>
     <w:lsdException w:name="Table Professional" w:semiHidden="1" w:unhideWhenUsed="1"/>
+    <w:lsdException w:name="Table Subtle 1" w:semiHidden="1" w:unhideWhenUsed="1"/>
     <w:lsdException w:name="Table Subtle 2" w:semiHidden="1" w:unhideWhenUsed="1"/>
     <w:lsdException w:name="Table Web 1" w:semiHidden="1" w:unhideWhenUsed="1"/>
+    <w:lsdException w:name="Table Web 2" w:semiHidden="1" w:unhideWhenUsed="1"/>
+    <w:lsdException w:name="Table Web 3" w:semiHidden="1" w:unhideWhenUsed="1"/>
     <w:lsdException w:name="Balloon Text" w:semiHidden="1" w:unhideWhenUsed="1"/>
     <w:lsdException w:name="Table Theme" w:semiHidden="1" w:unhideWhenUsed="1"/>
     <w:lsdException w:name="Placeholder Text" w:semiHidden="1" w:uiPriority="99"/>
@@ -11151,7 +12357,7 @@
 </file>
 
 <file path=customXml/itemProps1.xml><?xml version="1.0" encoding="utf-8"?>
-<ds:datastoreItem xmlns:ds="http://schemas.openxmlformats.org/officeDocument/2006/customXml" ds:itemID="{B4B016AE-2A4F-4785-97CF-41640BD84A35}">
+<ds:datastoreItem xmlns:ds="http://schemas.openxmlformats.org/officeDocument/2006/customXml" ds:itemID="{6623B07E-15D9-4132-B8F3-B13C00ECE1AB}">
   <ds:schemaRefs>
     <ds:schemaRef ds:uri="http://schemas.openxmlformats.org/officeDocument/2006/bibliography"/>
   </ds:schemaRefs>

</xml_diff>